<commit_message>
A simple plan on map
and some story, maybe.
</commit_message>
<xml_diff>
--- a/설계/기획.docx
+++ b/설계/기획.docx
@@ -43,7 +43,19 @@
         <w:rPr>
           <w:rFonts w:hint="eastAsia"/>
         </w:rPr>
-        <w:t>총기를 가지고 이세계로 전생한 예비군으로 플레이하는 이세계물</w:t>
+        <w:t xml:space="preserve">총기를 가지고 이세계로 전생한 </w:t>
+      </w:r>
+      <w:r>
+        <w:rPr>
+          <w:rFonts w:hint="eastAsia"/>
+        </w:rPr>
+        <w:t>현역군인</w:t>
+      </w:r>
+      <w:r>
+        <w:rPr>
+          <w:rFonts w:hint="eastAsia"/>
+        </w:rPr>
+        <w:t>으로 플레이하는 이세계물</w:t>
       </w:r>
     </w:p>
     <w:p>
@@ -123,7 +135,6 @@
         <w:t>횟수제한을 두어 광고의 희소가치 향상</w:t>
       </w:r>
     </w:p>
-    <w:p/>
     <w:p>
       <w:pPr>
         <w:pStyle w:val="1"/>
@@ -210,15 +221,233 @@
           <w:numId w:val="1"/>
         </w:numPr>
         <w:ind w:leftChars="0"/>
-        <w:rPr>
-          <w:rFonts w:hint="eastAsia"/>
-        </w:rPr>
       </w:pPr>
       <w:r>
         <w:rPr>
           <w:rFonts w:hint="eastAsia"/>
         </w:rPr>
         <w:t>던전형식 설계</w:t>
+      </w:r>
+    </w:p>
+    <w:p>
+      <w:pPr>
+        <w:pStyle w:val="1"/>
+      </w:pPr>
+      <w:r>
+        <w:rPr>
+          <w:rFonts w:hint="eastAsia"/>
+        </w:rPr>
+        <w:t>맵 형태</w:t>
+      </w:r>
+    </w:p>
+    <w:p>
+      <w:r>
+        <w:rPr>
+          <w:rFonts w:hint="eastAsia"/>
+        </w:rPr>
+        <w:t>튜토리얼로는 현실세계의 훈련소에서 이동과 사격법을 알려주기</w:t>
+      </w:r>
+    </w:p>
+    <w:p>
+      <w:r>
+        <w:rPr>
+          <w:rFonts w:hint="eastAsia"/>
+        </w:rPr>
+        <w:t>가상의 대충 원형인 단일대륙,</w:t>
+      </w:r>
+      <w:r>
+        <w:t xml:space="preserve"> 10</w:t>
+      </w:r>
+      <w:r>
+        <w:rPr>
+          <w:rFonts w:hint="eastAsia"/>
+        </w:rPr>
+        <w:t>시방향에서 시작해서 반시계방향으로 진행</w:t>
+      </w:r>
+    </w:p>
+    <w:p>
+      <w:r>
+        <w:rPr>
+          <w:rFonts w:hint="eastAsia"/>
+        </w:rPr>
+        <w:t>시작지점은 작은 왕국,</w:t>
+      </w:r>
+      <w:r>
+        <w:t xml:space="preserve"> </w:t>
+      </w:r>
+      <w:r>
+        <w:rPr>
+          <w:rFonts w:hint="eastAsia"/>
+        </w:rPr>
+        <w:t>후작의 반란으로 혼란스러운 시기에 영웅적 행세로 기반마련</w:t>
+      </w:r>
+    </w:p>
+    <w:p>
+      <w:r>
+        <w:t>7</w:t>
+      </w:r>
+      <w:r>
+        <w:rPr>
+          <w:rFonts w:hint="eastAsia"/>
+        </w:rPr>
+        <w:t>시방향 해변에서 대륙중간까지 이어지는 길고 큰 사막,</w:t>
+      </w:r>
+      <w:r>
+        <w:t xml:space="preserve"> </w:t>
+      </w:r>
+      <w:r>
+        <w:rPr>
+          <w:rFonts w:hint="eastAsia"/>
+        </w:rPr>
+        <w:t>단단한 바위로 되어있는 골렘 등</w:t>
+      </w:r>
+    </w:p>
+    <w:p>
+      <w:r>
+        <w:rPr>
+          <w:rFonts w:hint="eastAsia"/>
+        </w:rPr>
+        <w:t>5시방향에 망그루브 나무와 늪지대,</w:t>
+      </w:r>
+      <w:r>
+        <w:t xml:space="preserve"> </w:t>
+      </w:r>
+      <w:r>
+        <w:rPr>
+          <w:rFonts w:hint="eastAsia"/>
+        </w:rPr>
+        <w:t>비교적 약한 몹과 슬로우를 거는 요상한 기믹 위주</w:t>
+      </w:r>
+    </w:p>
+    <w:p>
+      <w:r>
+        <w:rPr>
+          <w:rFonts w:hint="eastAsia"/>
+        </w:rPr>
+        <w:t>3시방향에 초원과 대제국,</w:t>
+      </w:r>
+      <w:r>
+        <w:t xml:space="preserve"> </w:t>
+      </w:r>
+      <w:r>
+        <w:rPr>
+          <w:rFonts w:hint="eastAsia"/>
+        </w:rPr>
+        <w:t>고유한 금속을 이용한 고티어 기사들이 등장하는 지역</w:t>
+      </w:r>
+    </w:p>
+    <w:p>
+      <w:r>
+        <w:rPr>
+          <w:rFonts w:hint="eastAsia"/>
+        </w:rPr>
+        <w:t>1</w:t>
+      </w:r>
+      <w:r>
+        <w:t>2</w:t>
+      </w:r>
+      <w:r>
+        <w:rPr>
+          <w:rFonts w:hint="eastAsia"/>
+        </w:rPr>
+        <w:t>시방향으로 설원지대,</w:t>
+      </w:r>
+      <w:r>
+        <w:t xml:space="preserve"> </w:t>
+      </w:r>
+      <w:r>
+        <w:rPr>
+          <w:rFonts w:hint="eastAsia"/>
+        </w:rPr>
+        <w:t>산에 숨어있던 고대의 용,</w:t>
+      </w:r>
+      <w:r>
+        <w:t xml:space="preserve"> </w:t>
+      </w:r>
+      <w:r>
+        <w:rPr>
+          <w:rFonts w:hint="eastAsia"/>
+        </w:rPr>
+        <w:t>최종보스의 역할</w:t>
+      </w:r>
+    </w:p>
+    <w:p>
+      <w:pPr>
+        <w:pStyle w:val="1"/>
+      </w:pPr>
+      <w:r>
+        <w:rPr>
+          <w:rFonts w:hint="eastAsia"/>
+        </w:rPr>
+        <w:lastRenderedPageBreak/>
+        <w:t>U</w:t>
+      </w:r>
+      <w:r>
+        <w:t>IUX</w:t>
+      </w:r>
+      <w:r>
+        <w:rPr>
+          <w:rFonts w:hint="eastAsia"/>
+        </w:rPr>
+        <w:t>형태</w:t>
+      </w:r>
+    </w:p>
+    <w:p>
+      <w:r>
+        <w:rPr>
+          <w:rFonts w:hint="eastAsia"/>
+        </w:rPr>
+        <w:t>병사수첩을 꺼내는 형식으로 인벤토리와 맵,</w:t>
+      </w:r>
+      <w:r>
+        <w:t xml:space="preserve"> </w:t>
+      </w:r>
+      <w:r>
+        <w:rPr>
+          <w:rFonts w:hint="eastAsia"/>
+        </w:rPr>
+        <w:t>무기 등 관리</w:t>
+      </w:r>
+    </w:p>
+    <w:p>
+      <w:r>
+        <w:rPr>
+          <w:rFonts w:hint="eastAsia"/>
+        </w:rPr>
+        <w:t>메인메뉴에서는 왼쪽에 플레이어 캐릭터 렌더링,</w:t>
+      </w:r>
+      <w:r>
+        <w:t xml:space="preserve"> </w:t>
+      </w:r>
+      <w:r>
+        <w:rPr>
+          <w:rFonts w:hint="eastAsia"/>
+        </w:rPr>
+        <w:t>수첩형태로 오른쪽에 살짝 틀어진 버튼셋</w:t>
+      </w:r>
+    </w:p>
+    <w:p>
+      <w:pPr>
+        <w:pStyle w:val="1"/>
+      </w:pPr>
+      <w:r>
+        <w:rPr>
+          <w:rFonts w:hint="eastAsia"/>
+        </w:rPr>
+        <w:t>지역</w:t>
+      </w:r>
+    </w:p>
+    <w:p>
+      <w:pPr>
+        <w:rPr>
+          <w:rFonts w:hint="eastAsia"/>
+        </w:rPr>
+      </w:pPr>
+      <w:r>
+        <w:rPr>
+          <w:rFonts w:hint="eastAsia"/>
+        </w:rPr>
+        <w:t>톨레도</w:t>
       </w:r>
       <w:bookmarkStart w:id="0" w:name="_GoBack"/>
       <w:bookmarkEnd w:id="0"/>
@@ -454,6 +683,7 @@
     <w:lsdException w:name="HTML Sample" w:semiHidden="1" w:unhideWhenUsed="1"/>
     <w:lsdException w:name="HTML Typewriter" w:semiHidden="1" w:unhideWhenUsed="1"/>
     <w:lsdException w:name="HTML Variable" w:semiHidden="1" w:unhideWhenUsed="1"/>
+    <w:lsdException w:name="Normal Table" w:semiHidden="1" w:unhideWhenUsed="1"/>
     <w:lsdException w:name="annotation subject" w:semiHidden="1" w:unhideWhenUsed="1"/>
     <w:lsdException w:name="No List" w:semiHidden="1" w:unhideWhenUsed="1"/>
     <w:lsdException w:name="Outline List 1" w:semiHidden="1" w:unhideWhenUsed="1"/>
@@ -500,8 +730,10 @@
     <w:lsdException w:name="Table Subtle 2" w:semiHidden="1" w:unhideWhenUsed="1"/>
     <w:lsdException w:name="Table Web 1" w:semiHidden="1" w:unhideWhenUsed="1"/>
     <w:lsdException w:name="Table Web 2" w:semiHidden="1" w:unhideWhenUsed="1"/>
+    <w:lsdException w:name="Table Web 3" w:semiHidden="1" w:unhideWhenUsed="1"/>
     <w:lsdException w:name="Balloon Text" w:semiHidden="1" w:unhideWhenUsed="1"/>
     <w:lsdException w:name="Table Grid" w:uiPriority="39"/>
+    <w:lsdException w:name="Table Theme" w:semiHidden="1" w:unhideWhenUsed="1"/>
     <w:lsdException w:name="Placeholder Text" w:semiHidden="1"/>
     <w:lsdException w:name="No Spacing" w:uiPriority="1" w:qFormat="1"/>
     <w:lsdException w:name="Light Shading" w:uiPriority="60"/>

</xml_diff>

<commit_message>
Platformer system implanted from unity platformer tutorial
</commit_message>
<xml_diff>
--- a/설계/기획.docx
+++ b/설계/기획.docx
@@ -55,15 +55,37 @@
         <w:rPr>
           <w:rFonts w:hint="eastAsia"/>
         </w:rPr>
-        <w:t>으로 플레이하는 이세계물</w:t>
-      </w:r>
-    </w:p>
-    <w:p>
-      <w:r>
-        <w:rPr>
-          <w:rFonts w:hint="eastAsia"/>
-        </w:rPr>
-        <w:t xml:space="preserve">고강도 이세계 판타지 광물로 인한 높은 </w:t>
+        <w:t xml:space="preserve">으로 플레이하는 </w:t>
+      </w:r>
+      <w:proofErr w:type="spellStart"/>
+      <w:r>
+        <w:rPr>
+          <w:rFonts w:hint="eastAsia"/>
+        </w:rPr>
+        <w:t>이세계물</w:t>
+      </w:r>
+      <w:proofErr w:type="spellEnd"/>
+    </w:p>
+    <w:p>
+      <w:r>
+        <w:rPr>
+          <w:rFonts w:hint="eastAsia"/>
+        </w:rPr>
+        <w:t xml:space="preserve">고강도 </w:t>
+      </w:r>
+      <w:proofErr w:type="spellStart"/>
+      <w:r>
+        <w:rPr>
+          <w:rFonts w:hint="eastAsia"/>
+        </w:rPr>
+        <w:t>이세계</w:t>
+      </w:r>
+      <w:proofErr w:type="spellEnd"/>
+      <w:r>
+        <w:rPr>
+          <w:rFonts w:hint="eastAsia"/>
+        </w:rPr>
+        <w:t xml:space="preserve"> 판타지 광물로 인한 높은 </w:t>
       </w:r>
       <w:r>
         <w:t>TTK</w:t>
@@ -97,7 +119,21 @@
         <w:rPr>
           <w:rFonts w:hint="eastAsia"/>
         </w:rPr>
-        <w:t>현지 대장간에서 한번 개조를 진행하고 총기모딩을 진행하므로 총기규격과 관계없이 부품사용 가능</w:t>
+        <w:t xml:space="preserve">현지 대장간에서 한번 개조를 진행하고 </w:t>
+      </w:r>
+      <w:proofErr w:type="spellStart"/>
+      <w:r>
+        <w:rPr>
+          <w:rFonts w:hint="eastAsia"/>
+        </w:rPr>
+        <w:t>총기모딩을</w:t>
+      </w:r>
+      <w:proofErr w:type="spellEnd"/>
+      <w:r>
+        <w:rPr>
+          <w:rFonts w:hint="eastAsia"/>
+        </w:rPr>
+        <w:t xml:space="preserve"> 진행하므로 총기규격과 관계없이 부품사용 가능</w:t>
       </w:r>
     </w:p>
     <w:p>
@@ -159,7 +195,21 @@
         <w:rPr>
           <w:rFonts w:hint="eastAsia"/>
         </w:rPr>
-        <w:t xml:space="preserve">기존 프로젝트 파악 및 리팩토링 </w:t>
+        <w:t xml:space="preserve">기존 프로젝트 파악 및 </w:t>
+      </w:r>
+      <w:proofErr w:type="spellStart"/>
+      <w:r>
+        <w:rPr>
+          <w:rFonts w:hint="eastAsia"/>
+        </w:rPr>
+        <w:t>리팩토링</w:t>
+      </w:r>
+      <w:proofErr w:type="spellEnd"/>
+      <w:r>
+        <w:rPr>
+          <w:rFonts w:hint="eastAsia"/>
+        </w:rPr>
+        <w:t xml:space="preserve"> </w:t>
       </w:r>
       <w:r>
         <w:t>2020-02-15 ~</w:t>
@@ -174,11 +224,28 @@
         </w:numPr>
         <w:ind w:leftChars="0"/>
       </w:pPr>
-      <w:r>
-        <w:rPr>
-          <w:rFonts w:hint="eastAsia"/>
-        </w:rPr>
-        <w:t>플랫포머 시스템 재설계</w:t>
+      <w:proofErr w:type="spellStart"/>
+      <w:r>
+        <w:rPr>
+          <w:rFonts w:hint="eastAsia"/>
+        </w:rPr>
+        <w:t>플랫포머</w:t>
+      </w:r>
+      <w:proofErr w:type="spellEnd"/>
+      <w:r>
+        <w:rPr>
+          <w:rFonts w:hint="eastAsia"/>
+        </w:rPr>
+        <w:t xml:space="preserve"> 시스템 재설계</w:t>
+      </w:r>
+      <w:r>
+        <w:rPr>
+          <w:rFonts w:hint="eastAsia"/>
+        </w:rPr>
+        <w:t xml:space="preserve"> </w:t>
+      </w:r>
+      <w:r>
+        <w:t>2020-02-17</w:t>
       </w:r>
     </w:p>
     <w:p>
@@ -196,6 +263,8 @@
         </w:rPr>
         <w:t>총기 시스템 재설계</w:t>
       </w:r>
+      <w:bookmarkStart w:id="0" w:name="_GoBack"/>
+      <w:bookmarkEnd w:id="0"/>
     </w:p>
     <w:p>
       <w:pPr>
@@ -299,15 +368,43 @@
         <w:rPr>
           <w:rFonts w:hint="eastAsia"/>
         </w:rPr>
-        <w:t>단단한 바위로 되어있는 골렘 등</w:t>
-      </w:r>
-    </w:p>
-    <w:p>
-      <w:r>
-        <w:rPr>
-          <w:rFonts w:hint="eastAsia"/>
-        </w:rPr>
-        <w:t>5시방향에 망그루브 나무와 늪지대,</w:t>
+        <w:t xml:space="preserve">단단한 바위로 되어있는 </w:t>
+      </w:r>
+      <w:proofErr w:type="spellStart"/>
+      <w:r>
+        <w:rPr>
+          <w:rFonts w:hint="eastAsia"/>
+        </w:rPr>
+        <w:t>골렘</w:t>
+      </w:r>
+      <w:proofErr w:type="spellEnd"/>
+      <w:r>
+        <w:rPr>
+          <w:rFonts w:hint="eastAsia"/>
+        </w:rPr>
+        <w:t xml:space="preserve"> 등</w:t>
+      </w:r>
+    </w:p>
+    <w:p>
+      <w:r>
+        <w:rPr>
+          <w:rFonts w:hint="eastAsia"/>
+        </w:rPr>
+        <w:t xml:space="preserve">5시방향에 </w:t>
+      </w:r>
+      <w:proofErr w:type="spellStart"/>
+      <w:r>
+        <w:rPr>
+          <w:rFonts w:hint="eastAsia"/>
+        </w:rPr>
+        <w:t>망그루브</w:t>
+      </w:r>
+      <w:proofErr w:type="spellEnd"/>
+      <w:r>
+        <w:rPr>
+          <w:rFonts w:hint="eastAsia"/>
+        </w:rPr>
+        <w:t xml:space="preserve"> 나무와 늪지대,</w:t>
       </w:r>
       <w:r>
         <w:t xml:space="preserve"> </w:t>
@@ -316,7 +413,35 @@
         <w:rPr>
           <w:rFonts w:hint="eastAsia"/>
         </w:rPr>
-        <w:t>비교적 약한 몹과 슬로우를 거는 요상한 기믹 위주</w:t>
+        <w:t xml:space="preserve">비교적 약한 </w:t>
+      </w:r>
+      <w:proofErr w:type="spellStart"/>
+      <w:r>
+        <w:rPr>
+          <w:rFonts w:hint="eastAsia"/>
+        </w:rPr>
+        <w:t>몹과</w:t>
+      </w:r>
+      <w:proofErr w:type="spellEnd"/>
+      <w:r>
+        <w:rPr>
+          <w:rFonts w:hint="eastAsia"/>
+        </w:rPr>
+        <w:t xml:space="preserve"> 슬로우를 거는 요상한 </w:t>
+      </w:r>
+      <w:proofErr w:type="spellStart"/>
+      <w:r>
+        <w:rPr>
+          <w:rFonts w:hint="eastAsia"/>
+        </w:rPr>
+        <w:t>기믹</w:t>
+      </w:r>
+      <w:proofErr w:type="spellEnd"/>
+      <w:r>
+        <w:rPr>
+          <w:rFonts w:hint="eastAsia"/>
+        </w:rPr>
+        <w:t xml:space="preserve"> 위주</w:t>
       </w:r>
     </w:p>
     <w:p>
@@ -333,7 +458,21 @@
         <w:rPr>
           <w:rFonts w:hint="eastAsia"/>
         </w:rPr>
-        <w:t>고유한 금속을 이용한 고티어 기사들이 등장하는 지역</w:t>
+        <w:t xml:space="preserve">고유한 금속을 이용한 </w:t>
+      </w:r>
+      <w:proofErr w:type="spellStart"/>
+      <w:r>
+        <w:rPr>
+          <w:rFonts w:hint="eastAsia"/>
+        </w:rPr>
+        <w:t>고티어</w:t>
+      </w:r>
+      <w:proofErr w:type="spellEnd"/>
+      <w:r>
+        <w:rPr>
+          <w:rFonts w:hint="eastAsia"/>
+        </w:rPr>
+        <w:t xml:space="preserve"> 기사들이 등장하는 지역</w:t>
       </w:r>
     </w:p>
     <w:p>
@@ -410,11 +549,19 @@
       </w:r>
     </w:p>
     <w:p>
-      <w:r>
-        <w:rPr>
-          <w:rFonts w:hint="eastAsia"/>
-        </w:rPr>
-        <w:t>메인메뉴에서는 왼쪽에 플레이어 캐릭터 렌더링,</w:t>
+      <w:proofErr w:type="spellStart"/>
+      <w:r>
+        <w:rPr>
+          <w:rFonts w:hint="eastAsia"/>
+        </w:rPr>
+        <w:t>메인메뉴에서는</w:t>
+      </w:r>
+      <w:proofErr w:type="spellEnd"/>
+      <w:r>
+        <w:rPr>
+          <w:rFonts w:hint="eastAsia"/>
+        </w:rPr>
+        <w:t xml:space="preserve"> 왼쪽에 플레이어 캐릭터 렌더링,</w:t>
       </w:r>
       <w:r>
         <w:t xml:space="preserve"> </w:t>
@@ -423,8 +570,16 @@
         <w:rPr>
           <w:rFonts w:hint="eastAsia"/>
         </w:rPr>
-        <w:t>수첩형태로 오른쪽에 살짝 틀어진 버튼셋</w:t>
-      </w:r>
+        <w:t xml:space="preserve">수첩형태로 오른쪽에 살짝 틀어진 </w:t>
+      </w:r>
+      <w:proofErr w:type="spellStart"/>
+      <w:r>
+        <w:rPr>
+          <w:rFonts w:hint="eastAsia"/>
+        </w:rPr>
+        <w:t>버튼셋</w:t>
+      </w:r>
+      <w:proofErr w:type="spellEnd"/>
     </w:p>
     <w:p>
       <w:pPr>
@@ -438,19 +593,14 @@
       </w:r>
     </w:p>
     <w:p>
-      <w:pPr>
-        <w:rPr>
-          <w:rFonts w:hint="eastAsia"/>
-        </w:rPr>
-      </w:pPr>
+      <w:proofErr w:type="spellStart"/>
       <w:r>
         <w:rPr>
           <w:rFonts w:hint="eastAsia"/>
         </w:rPr>
         <w:t>톨레도</w:t>
       </w:r>
-      <w:bookmarkStart w:id="0" w:name="_GoBack"/>
-      <w:bookmarkEnd w:id="0"/>
+      <w:proofErr w:type="spellEnd"/>
     </w:p>
     <w:sectPr>
       <w:pgSz w:w="11906" w:h="16838"/>

</xml_diff>